<commit_message>
changes to UI, save tab position
</commit_message>
<xml_diff>
--- a/www/instructions.docx
+++ b/www/instructions.docx
@@ -98,39 +98,7 @@
           <w:rFonts w:eastAsia="Calibri"/>
           <w:lang w:val="en-GB"/>
         </w:rPr>
-        <w:t xml:space="preserve">Of the pathways of entry listed below, choose those that </w:t>
-      </w:r>
-      <w:proofErr w:type="gramStart"/>
-      <w:r>
-        <w:rPr>
-          <w:rFonts w:eastAsia="Calibri"/>
-          <w:lang w:val="en-GB"/>
-        </w:rPr>
-        <w:t>are considered to be</w:t>
-      </w:r>
-      <w:proofErr w:type="gramEnd"/>
-      <w:r>
-        <w:rPr>
-          <w:rFonts w:eastAsia="Calibri"/>
-          <w:lang w:val="en-GB"/>
-        </w:rPr>
-        <w:t xml:space="preserve"> possible for the assessed pest to </w:t>
-      </w:r>
-      <w:proofErr w:type="gramStart"/>
-      <w:r>
-        <w:rPr>
-          <w:rFonts w:eastAsia="Calibri"/>
-          <w:lang w:val="en-GB"/>
-        </w:rPr>
-        <w:t>enter into</w:t>
-      </w:r>
-      <w:proofErr w:type="gramEnd"/>
-      <w:r>
-        <w:rPr>
-          <w:rFonts w:eastAsia="Calibri"/>
-          <w:lang w:val="en-GB"/>
-        </w:rPr>
-        <w:t xml:space="preserve"> the PRA area. Up to five pathways may be assessed for one pest. All commodities that are similar with respect to the questions in the entry section can be assessed together as one pathway. When the answers to the questions significantly differ between commodities they should be assessed as separate pathways.</w:t>
+        <w:t>Of the pathways of entry listed below, choose those that are considered to be possible for the assessed pest to enter into the PRA area. Up to five pathways may be assessed for one pest. All commodities that are similar with respect to the questions in the entry section can be assessed together as one pathway. When the answers to the questions significantly differ between commodities they should be assessed as separate pathways.</w:t>
       </w:r>
     </w:p>
     <w:tbl>
@@ -713,7 +681,6 @@
           <w:rFonts w:eastAsia="Calibri" w:cstheme="minorHAnsi"/>
           <w:lang w:val="en-GB"/>
         </w:rPr>
-        <w:lastRenderedPageBreak/>
         <w:t>The distribution is considered medium when it is larger than one but smaller than ten circles on the map.</w:t>
       </w:r>
     </w:p>
@@ -987,25 +954,7 @@
           <w:b/>
           <w:lang w:val="en-GB"/>
         </w:rPr>
-        <w:t xml:space="preserve">ENT2A. Not </w:t>
-      </w:r>
-      <w:proofErr w:type="gramStart"/>
-      <w:r>
-        <w:rPr>
-          <w:rFonts w:eastAsia="Calibri" w:cstheme="minorHAnsi"/>
-          <w:b/>
-          <w:lang w:val="en-GB"/>
-        </w:rPr>
-        <w:t>taking into account</w:t>
-      </w:r>
-      <w:proofErr w:type="gramEnd"/>
-      <w:r>
-        <w:rPr>
-          <w:rFonts w:eastAsia="Calibri" w:cstheme="minorHAnsi"/>
-          <w:b/>
-          <w:lang w:val="en-GB"/>
-        </w:rPr>
-        <w:t xml:space="preserve"> current official management measures, can the pest be transported via the considered pathway?</w:t>
+        <w:t>ENT2A. Not taking into account current official management measures, can the pest be transported via the considered pathway?</w:t>
       </w:r>
       <w:bookmarkEnd w:id="1"/>
     </w:p>
@@ -1024,23 +973,13 @@
           <w:lang w:val="en-GB"/>
         </w:rPr>
       </w:pPr>
-      <w:proofErr w:type="gramStart"/>
-      <w:r>
-        <w:rPr>
-          <w:rFonts w:eastAsia="Calibri" w:cstheme="minorHAnsi"/>
-          <w:b/>
-          <w:lang w:val="en-GB"/>
-        </w:rPr>
-        <w:t>No</w:t>
-      </w:r>
-      <w:proofErr w:type="gramEnd"/>
-      <w:r>
-        <w:rPr>
-          <w:rFonts w:eastAsia="Calibri" w:cstheme="minorHAnsi"/>
-          <w:b/>
-          <w:lang w:val="en-GB"/>
-        </w:rPr>
-        <w:t xml:space="preserve"> it cannot</w:t>
+      <w:r>
+        <w:rPr>
+          <w:rFonts w:eastAsia="Calibri" w:cstheme="minorHAnsi"/>
+          <w:b/>
+          <w:lang w:val="en-GB"/>
+        </w:rPr>
+        <w:t>No it cannot</w:t>
       </w:r>
     </w:p>
     <w:p>
@@ -1232,7 +1171,6 @@
           <w:rFonts w:eastAsia="Calibri" w:cstheme="minorHAnsi"/>
           <w:lang w:val="en-GB"/>
         </w:rPr>
-        <w:lastRenderedPageBreak/>
         <w:t>Factors affecting the pest’s likelihood of being associated with the pathway at the points of origin, e.g.</w:t>
       </w:r>
     </w:p>
@@ -1275,23 +1213,7 @@
           <w:rFonts w:eastAsia="Calibri" w:cstheme="minorHAnsi"/>
           <w:lang w:val="en-GB"/>
         </w:rPr>
-        <w:t xml:space="preserve">the history of the spread of the pest </w:t>
-      </w:r>
-      <w:proofErr w:type="gramStart"/>
-      <w:r>
-        <w:rPr>
-          <w:rFonts w:eastAsia="Calibri" w:cstheme="minorHAnsi"/>
-          <w:lang w:val="en-GB"/>
-        </w:rPr>
-        <w:t>as a result of</w:t>
-      </w:r>
-      <w:proofErr w:type="gramEnd"/>
-      <w:r>
-        <w:rPr>
-          <w:rFonts w:eastAsia="Calibri" w:cstheme="minorHAnsi"/>
-          <w:lang w:val="en-GB"/>
-        </w:rPr>
-        <w:t xml:space="preserve"> human action</w:t>
+        <w:t>the history of the spread of the pest as a result of human action</w:t>
       </w:r>
     </w:p>
     <w:p>
@@ -1561,23 +1483,7 @@
           <w:rFonts w:eastAsia="Calibri" w:cstheme="minorHAnsi"/>
           <w:lang w:val="en-GB"/>
         </w:rPr>
-        <w:t xml:space="preserve">Whether the pest </w:t>
-      </w:r>
-      <w:proofErr w:type="gramStart"/>
-      <w:r>
-        <w:rPr>
-          <w:rFonts w:eastAsia="Calibri" w:cstheme="minorHAnsi"/>
-          <w:lang w:val="en-GB"/>
-        </w:rPr>
-        <w:t>is able to</w:t>
-      </w:r>
-      <w:proofErr w:type="gramEnd"/>
-      <w:r>
-        <w:rPr>
-          <w:rFonts w:eastAsia="Calibri" w:cstheme="minorHAnsi"/>
-          <w:lang w:val="en-GB"/>
-        </w:rPr>
-        <w:t xml:space="preserve"> establish in the PRA area</w:t>
+        <w:t>Whether the pest is able to establish in the PRA area</w:t>
       </w:r>
     </w:p>
     <w:p>
@@ -1666,23 +1572,13 @@
           <w:lang w:val="en-GB"/>
         </w:rPr>
       </w:pPr>
-      <w:proofErr w:type="gramStart"/>
-      <w:r>
-        <w:rPr>
-          <w:rFonts w:eastAsia="Calibri" w:cstheme="minorHAnsi"/>
-          <w:b/>
-          <w:lang w:val="en-GB"/>
-        </w:rPr>
-        <w:t>No</w:t>
-      </w:r>
-      <w:proofErr w:type="gramEnd"/>
-      <w:r>
-        <w:rPr>
-          <w:rFonts w:eastAsia="Calibri" w:cstheme="minorHAnsi"/>
-          <w:b/>
-          <w:lang w:val="en-GB"/>
-        </w:rPr>
-        <w:t xml:space="preserve"> it cannot</w:t>
+      <w:r>
+        <w:rPr>
+          <w:rFonts w:eastAsia="Calibri" w:cstheme="minorHAnsi"/>
+          <w:b/>
+          <w:lang w:val="en-GB"/>
+        </w:rPr>
+        <w:t>No it cannot</w:t>
       </w:r>
     </w:p>
     <w:p>
@@ -2019,7 +1915,6 @@
           <w:rFonts w:eastAsia="Calibri" w:cstheme="minorHAnsi"/>
           <w:lang w:val="en-GB"/>
         </w:rPr>
-        <w:lastRenderedPageBreak/>
         <w:t xml:space="preserve">The pest is present in the </w:t>
       </w:r>
       <w:proofErr w:type="spellStart"/>
@@ -2307,23 +2202,7 @@
           <w:rFonts w:eastAsia="Calibri" w:cstheme="minorHAnsi"/>
           <w:lang w:val="en-GB"/>
         </w:rPr>
-        <w:t xml:space="preserve">The pest has expanded naturally from its original </w:t>
-      </w:r>
-      <w:proofErr w:type="gramStart"/>
-      <w:r>
-        <w:rPr>
-          <w:rFonts w:eastAsia="Calibri" w:cstheme="minorHAnsi"/>
-          <w:lang w:val="en-GB"/>
-        </w:rPr>
-        <w:t>range, and</w:t>
-      </w:r>
-      <w:proofErr w:type="gramEnd"/>
-      <w:r>
-        <w:rPr>
-          <w:rFonts w:eastAsia="Calibri" w:cstheme="minorHAnsi"/>
-          <w:lang w:val="en-GB"/>
-        </w:rPr>
-        <w:t xml:space="preserve"> has already arrived in the vicinity of the PRA area, from where its further natural spread to the PRA area is very likely (natural spread).</w:t>
+        <w:t>The pest has expanded naturally from its original range, and has already arrived in the vicinity of the PRA area, from where its further natural spread to the PRA area is very likely (natural spread).</w:t>
       </w:r>
     </w:p>
     <w:p>
@@ -2452,25 +2331,7 @@
           <w:b/>
           <w:lang w:val="en-GB"/>
         </w:rPr>
-        <w:t xml:space="preserve">ENT2B. </w:t>
-      </w:r>
-      <w:proofErr w:type="gramStart"/>
-      <w:r>
-        <w:rPr>
-          <w:rFonts w:eastAsia="Calibri" w:cstheme="minorHAnsi"/>
-          <w:b/>
-          <w:lang w:val="en-GB"/>
-        </w:rPr>
-        <w:t>Taking into account</w:t>
-      </w:r>
-      <w:proofErr w:type="gramEnd"/>
-      <w:r>
-        <w:rPr>
-          <w:rFonts w:eastAsia="Calibri" w:cstheme="minorHAnsi"/>
-          <w:b/>
-          <w:lang w:val="en-GB"/>
-        </w:rPr>
-        <w:t xml:space="preserve"> current official management measures, can the pest be transported via the considered pathway?</w:t>
+        <w:t>ENT2B. Taking into account current official management measures, can the pest be transported via the considered pathway?</w:t>
       </w:r>
       <w:bookmarkEnd w:id="2"/>
     </w:p>
@@ -2505,39 +2366,7 @@
           <w:rFonts w:eastAsia="Calibri" w:cstheme="minorHAnsi"/>
           <w:lang w:val="en-GB"/>
         </w:rPr>
-        <w:t xml:space="preserve">In addition to the factors considered in ENT2A the measures required in the legislation on plant health, plant reproductive material and plant protection products should be </w:t>
-      </w:r>
-      <w:proofErr w:type="gramStart"/>
-      <w:r>
-        <w:rPr>
-          <w:rFonts w:eastAsia="Calibri" w:cstheme="minorHAnsi"/>
-          <w:lang w:val="en-GB"/>
-        </w:rPr>
-        <w:t>taken into account</w:t>
-      </w:r>
-      <w:proofErr w:type="gramEnd"/>
-      <w:r>
-        <w:rPr>
-          <w:rFonts w:eastAsia="Calibri" w:cstheme="minorHAnsi"/>
-          <w:lang w:val="en-GB"/>
-        </w:rPr>
-        <w:t xml:space="preserve">. The current distribution of the pest should then be </w:t>
-      </w:r>
-      <w:proofErr w:type="gramStart"/>
-      <w:r>
-        <w:rPr>
-          <w:rFonts w:eastAsia="Calibri" w:cstheme="minorHAnsi"/>
-          <w:lang w:val="en-GB"/>
-        </w:rPr>
-        <w:t>taken into account</w:t>
-      </w:r>
-      <w:proofErr w:type="gramEnd"/>
-      <w:r>
-        <w:rPr>
-          <w:rFonts w:eastAsia="Calibri" w:cstheme="minorHAnsi"/>
-          <w:lang w:val="en-GB"/>
-        </w:rPr>
-        <w:t>.</w:t>
+        <w:t>In addition to the factors considered in ENT2A the measures required in the legislation on plant health, plant reproductive material and plant protection products should be taken into account. The current distribution of the pest should then be taken into account.</w:t>
       </w:r>
     </w:p>
     <w:p>
@@ -2618,23 +2447,13 @@
           <w:lang w:val="en-GB"/>
         </w:rPr>
       </w:pPr>
-      <w:proofErr w:type="gramStart"/>
-      <w:r>
-        <w:rPr>
-          <w:rFonts w:eastAsia="Calibri" w:cstheme="minorHAnsi"/>
-          <w:b/>
-          <w:lang w:val="en-GB"/>
-        </w:rPr>
-        <w:t>No</w:t>
-      </w:r>
-      <w:proofErr w:type="gramEnd"/>
-      <w:r>
-        <w:rPr>
-          <w:rFonts w:eastAsia="Calibri" w:cstheme="minorHAnsi"/>
-          <w:b/>
-          <w:lang w:val="en-GB"/>
-        </w:rPr>
-        <w:t xml:space="preserve"> it cannot</w:t>
+      <w:r>
+        <w:rPr>
+          <w:rFonts w:eastAsia="Calibri" w:cstheme="minorHAnsi"/>
+          <w:b/>
+          <w:lang w:val="en-GB"/>
+        </w:rPr>
+        <w:t>No it cannot</w:t>
       </w:r>
     </w:p>
     <w:p>
@@ -2745,7 +2564,6 @@
           <w:b/>
           <w:lang w:val="en-GB"/>
         </w:rPr>
-        <w:lastRenderedPageBreak/>
         <w:t>It can, but it is unlikely</w:t>
       </w:r>
     </w:p>
@@ -2940,7 +2758,6 @@
           <w:lang w:val="en-GB"/>
         </w:rPr>
       </w:pPr>
-      <w:commentRangeStart w:id="4"/>
       <w:r>
         <w:rPr>
           <w:rFonts w:eastAsia="Calibri" w:cstheme="minorHAnsi"/>
@@ -2954,15 +2771,6 @@
           <w:lang w:val="en-GB"/>
         </w:rPr>
         <w:t>intentional introduction the answer should be set to ‘Non-existent’.</w:t>
-      </w:r>
-      <w:commentRangeEnd w:id="4"/>
-      <w:r>
-        <w:rPr>
-          <w:rStyle w:val="CommentReference"/>
-          <w:kern w:val="0"/>
-          <w14:ligatures w14:val="none"/>
-        </w:rPr>
-        <w:commentReference w:id="4"/>
       </w:r>
     </w:p>
     <w:p>
@@ -3468,7 +3276,6 @@
           <w:rFonts w:eastAsia="Calibri" w:cstheme="minorHAnsi"/>
           <w:lang w:val="en-GB"/>
         </w:rPr>
-        <w:lastRenderedPageBreak/>
         <w:t xml:space="preserve">Suitable habitats are locations where the pest can establish a permanent population in production sites, natural environments or, in some cases garden </w:t>
       </w:r>
       <w:proofErr w:type="spellStart"/>
@@ -3625,23 +3432,7 @@
           <w:rFonts w:eastAsia="Calibri" w:cstheme="minorHAnsi"/>
           <w:lang w:val="en-GB"/>
         </w:rPr>
-        <w:t xml:space="preserve">the </w:t>
-      </w:r>
-      <w:proofErr w:type="gramStart"/>
-      <w:r>
-        <w:rPr>
-          <w:rFonts w:eastAsia="Calibri" w:cstheme="minorHAnsi"/>
-          <w:lang w:val="en-GB"/>
-        </w:rPr>
-        <w:t>final destination</w:t>
-      </w:r>
-      <w:proofErr w:type="gramEnd"/>
-      <w:r>
-        <w:rPr>
-          <w:rFonts w:eastAsia="Calibri" w:cstheme="minorHAnsi"/>
-          <w:lang w:val="en-GB"/>
-        </w:rPr>
-        <w:t xml:space="preserve"> of the commodity</w:t>
+        <w:t>the final destination of the commodity</w:t>
       </w:r>
     </w:p>
     <w:p>
@@ -4010,23 +3801,7 @@
           <w:rFonts w:eastAsia="Calibri" w:cstheme="minorHAnsi"/>
           <w:lang w:val="en-GB"/>
         </w:rPr>
-        <w:t xml:space="preserve">The pest enters the area with fresh fruits or vegetables, and its rate of spread is very </w:t>
-      </w:r>
-      <w:proofErr w:type="gramStart"/>
-      <w:r>
-        <w:rPr>
-          <w:rFonts w:eastAsia="Calibri" w:cstheme="minorHAnsi"/>
-          <w:lang w:val="en-GB"/>
-        </w:rPr>
-        <w:t>slow</w:t>
-      </w:r>
-      <w:proofErr w:type="gramEnd"/>
-      <w:r>
-        <w:rPr>
-          <w:rFonts w:eastAsia="Calibri" w:cstheme="minorHAnsi"/>
-          <w:lang w:val="en-GB"/>
-        </w:rPr>
-        <w:t xml:space="preserve"> or its host plants grow very sparsely.</w:t>
+        <w:t>The pest enters the area with fresh fruits or vegetables, and its rate of spread is very slow or its host plants grow very sparsely.</w:t>
       </w:r>
     </w:p>
     <w:p>
@@ -4047,23 +3822,7 @@
           <w:rFonts w:eastAsia="Calibri" w:cstheme="minorHAnsi"/>
           <w:lang w:val="en-GB"/>
         </w:rPr>
-        <w:t xml:space="preserve">The pest enters the area with Christmas </w:t>
-      </w:r>
-      <w:proofErr w:type="gramStart"/>
-      <w:r>
-        <w:rPr>
-          <w:rFonts w:eastAsia="Calibri" w:cstheme="minorHAnsi"/>
-          <w:lang w:val="en-GB"/>
-        </w:rPr>
-        <w:t>trees</w:t>
-      </w:r>
-      <w:proofErr w:type="gramEnd"/>
-      <w:r>
-        <w:rPr>
-          <w:rFonts w:eastAsia="Calibri" w:cstheme="minorHAnsi"/>
-          <w:lang w:val="en-GB"/>
-        </w:rPr>
-        <w:t xml:space="preserve"> and it cannot survive for a long time in dead wood material.</w:t>
+        <w:t>The pest enters the area with Christmas trees and it cannot survive for a long time in dead wood material.</w:t>
       </w:r>
     </w:p>
     <w:p>
@@ -4180,23 +3939,7 @@
           <w:rFonts w:eastAsia="Calibri" w:cstheme="minorHAnsi"/>
           <w:lang w:val="en-GB"/>
         </w:rPr>
-        <w:t xml:space="preserve">The pest enters the area with fresh fruit or vegetables, its rate of spread is </w:t>
-      </w:r>
-      <w:proofErr w:type="gramStart"/>
-      <w:r>
-        <w:rPr>
-          <w:rFonts w:eastAsia="Calibri" w:cstheme="minorHAnsi"/>
-          <w:lang w:val="en-GB"/>
-        </w:rPr>
-        <w:t>high</w:t>
-      </w:r>
-      <w:proofErr w:type="gramEnd"/>
-      <w:r>
-        <w:rPr>
-          <w:rFonts w:eastAsia="Calibri" w:cstheme="minorHAnsi"/>
-          <w:lang w:val="en-GB"/>
-        </w:rPr>
-        <w:t xml:space="preserve"> and its host plants are widespread.</w:t>
+        <w:t>The pest enters the area with fresh fruit or vegetables, its rate of spread is high and its host plants are widespread.</w:t>
       </w:r>
     </w:p>
     <w:p>
@@ -4217,39 +3960,7 @@
           <w:rFonts w:eastAsia="Calibri" w:cstheme="minorHAnsi"/>
           <w:lang w:val="en-GB"/>
         </w:rPr>
-        <w:t xml:space="preserve">The pest's host plants are sparsely cultivated field crops or rare native </w:t>
-      </w:r>
-      <w:proofErr w:type="gramStart"/>
-      <w:r>
-        <w:rPr>
-          <w:rFonts w:eastAsia="Calibri" w:cstheme="minorHAnsi"/>
-          <w:lang w:val="en-GB"/>
-        </w:rPr>
-        <w:t>plants</w:t>
-      </w:r>
-      <w:proofErr w:type="gramEnd"/>
-      <w:r>
-        <w:rPr>
-          <w:rFonts w:eastAsia="Calibri" w:cstheme="minorHAnsi"/>
-          <w:lang w:val="en-GB"/>
-        </w:rPr>
-        <w:t xml:space="preserve"> and the pest </w:t>
-      </w:r>
-      <w:proofErr w:type="gramStart"/>
-      <w:r>
-        <w:rPr>
-          <w:rFonts w:eastAsia="Calibri" w:cstheme="minorHAnsi"/>
-          <w:lang w:val="en-GB"/>
-        </w:rPr>
-        <w:t>is not able to</w:t>
-      </w:r>
-      <w:proofErr w:type="gramEnd"/>
-      <w:r>
-        <w:rPr>
-          <w:rFonts w:eastAsia="Calibri" w:cstheme="minorHAnsi"/>
-          <w:lang w:val="en-GB"/>
-        </w:rPr>
-        <w:t xml:space="preserve"> actively locate suitable habitats.</w:t>
+        <w:t>The pest's host plants are sparsely cultivated field crops or rare native plants and the pest is not able to actively locate suitable habitats.</w:t>
       </w:r>
     </w:p>
     <w:p>
@@ -4324,7 +4035,6 @@
           <w:b/>
           <w:lang w:val="en-GB"/>
         </w:rPr>
-        <w:lastRenderedPageBreak/>
         <w:t>It can, and it is likely</w:t>
       </w:r>
     </w:p>
@@ -4346,23 +4056,7 @@
           <w:rFonts w:eastAsia="Calibri" w:cstheme="minorHAnsi"/>
           <w:lang w:val="en-GB"/>
         </w:rPr>
-        <w:t xml:space="preserve">The pest enters the area with wood packaging material, its host plants are widespread in the PRA </w:t>
-      </w:r>
-      <w:proofErr w:type="gramStart"/>
-      <w:r>
-        <w:rPr>
-          <w:rFonts w:eastAsia="Calibri" w:cstheme="minorHAnsi"/>
-          <w:lang w:val="en-GB"/>
-        </w:rPr>
-        <w:t>area</w:t>
-      </w:r>
-      <w:proofErr w:type="gramEnd"/>
-      <w:r>
-        <w:rPr>
-          <w:rFonts w:eastAsia="Calibri" w:cstheme="minorHAnsi"/>
-          <w:lang w:val="en-GB"/>
-        </w:rPr>
-        <w:t xml:space="preserve"> and its rate of spread is high.</w:t>
+        <w:t>The pest enters the area with wood packaging material, its host plants are widespread in the PRA area and its rate of spread is high.</w:t>
       </w:r>
     </w:p>
     <w:p>
@@ -4383,23 +4077,7 @@
           <w:rFonts w:eastAsia="Calibri" w:cstheme="minorHAnsi"/>
           <w:lang w:val="en-GB"/>
         </w:rPr>
-        <w:t xml:space="preserve">The pest enters the area with cut flowers imported into stores some of which may </w:t>
-      </w:r>
-      <w:proofErr w:type="gramStart"/>
-      <w:r>
-        <w:rPr>
-          <w:rFonts w:eastAsia="Calibri" w:cstheme="minorHAnsi"/>
-          <w:lang w:val="en-GB"/>
-        </w:rPr>
-        <w:t>be located in</w:t>
-      </w:r>
-      <w:proofErr w:type="gramEnd"/>
-      <w:r>
-        <w:rPr>
-          <w:rFonts w:eastAsia="Calibri" w:cstheme="minorHAnsi"/>
-          <w:lang w:val="en-GB"/>
-        </w:rPr>
-        <w:t xml:space="preserve"> places of production, and the pest can spread from there to greenhouse crops.</w:t>
+        <w:t>The pest enters the area with cut flowers imported into stores some of which may be located in places of production, and the pest can spread from there to greenhouse crops.</w:t>
       </w:r>
     </w:p>
     <w:p>
@@ -4441,23 +4119,7 @@
           <w:rFonts w:eastAsia="Calibri" w:cstheme="minorHAnsi"/>
           <w:lang w:val="en-GB"/>
         </w:rPr>
-        <w:t xml:space="preserve">The pest's host plants are sparsely cultivated field crops or rather rare native plants, but the pest </w:t>
-      </w:r>
-      <w:proofErr w:type="gramStart"/>
-      <w:r>
-        <w:rPr>
-          <w:rFonts w:eastAsia="Calibri" w:cstheme="minorHAnsi"/>
-          <w:lang w:val="en-GB"/>
-        </w:rPr>
-        <w:t>is able to</w:t>
-      </w:r>
-      <w:proofErr w:type="gramEnd"/>
-      <w:r>
-        <w:rPr>
-          <w:rFonts w:eastAsia="Calibri" w:cstheme="minorHAnsi"/>
-          <w:lang w:val="en-GB"/>
-        </w:rPr>
-        <w:t xml:space="preserve"> actively seek suitable habitats.</w:t>
+        <w:t>The pest's host plants are sparsely cultivated field crops or rather rare native plants, but the pest is able to actively seek suitable habitats.</w:t>
       </w:r>
     </w:p>
     <w:p>
@@ -4552,23 +4214,7 @@
           <w:rFonts w:eastAsia="Calibri" w:cstheme="minorHAnsi"/>
           <w:lang w:val="en-GB"/>
         </w:rPr>
-        <w:t xml:space="preserve">The pest enters the area with wood packaging material, its host plants are very </w:t>
-      </w:r>
-      <w:proofErr w:type="gramStart"/>
-      <w:r>
-        <w:rPr>
-          <w:rFonts w:eastAsia="Calibri" w:cstheme="minorHAnsi"/>
-          <w:lang w:val="en-GB"/>
-        </w:rPr>
-        <w:t>widespread</w:t>
-      </w:r>
-      <w:proofErr w:type="gramEnd"/>
-      <w:r>
-        <w:rPr>
-          <w:rFonts w:eastAsia="Calibri" w:cstheme="minorHAnsi"/>
-          <w:lang w:val="en-GB"/>
-        </w:rPr>
-        <w:t xml:space="preserve"> and its rate of spread is very high.</w:t>
+        <w:t>The pest enters the area with wood packaging material, its host plants are very widespread and its rate of spread is very high.</w:t>
       </w:r>
     </w:p>
     <w:p>
@@ -4678,25 +4324,7 @@
           <w:b/>
           <w:lang w:val="en-GB"/>
         </w:rPr>
-        <w:t xml:space="preserve">EST1. Could the pest reproduce and overwinter in the PRA area </w:t>
-      </w:r>
-      <w:proofErr w:type="gramStart"/>
-      <w:r>
-        <w:rPr>
-          <w:rFonts w:eastAsia="Calibri" w:cstheme="minorHAnsi"/>
-          <w:b/>
-          <w:lang w:val="en-GB"/>
-        </w:rPr>
-        <w:t>taking into account</w:t>
-      </w:r>
-      <w:proofErr w:type="gramEnd"/>
-      <w:r>
-        <w:rPr>
-          <w:rFonts w:eastAsia="Calibri" w:cstheme="minorHAnsi"/>
-          <w:b/>
-          <w:lang w:val="en-GB"/>
-        </w:rPr>
-        <w:t xml:space="preserve"> the climate and production conditions?</w:t>
+        <w:t>EST1. Could the pest reproduce and overwinter in the PRA area taking into account the climate and production conditions?</w:t>
       </w:r>
     </w:p>
     <w:p>
@@ -4735,23 +4363,7 @@
           <w:rFonts w:eastAsia="Calibri" w:cstheme="minorHAnsi"/>
           <w:lang w:val="en-GB"/>
         </w:rPr>
-        <w:t xml:space="preserve">Both outdoors and greenhouse conditions should be </w:t>
-      </w:r>
-      <w:proofErr w:type="gramStart"/>
-      <w:r>
-        <w:rPr>
-          <w:rFonts w:eastAsia="Calibri" w:cstheme="minorHAnsi"/>
-          <w:lang w:val="en-GB"/>
-        </w:rPr>
-        <w:t>taken into account</w:t>
-      </w:r>
-      <w:proofErr w:type="gramEnd"/>
-      <w:r>
-        <w:rPr>
-          <w:rFonts w:eastAsia="Calibri" w:cstheme="minorHAnsi"/>
-          <w:lang w:val="en-GB"/>
-        </w:rPr>
-        <w:t>.</w:t>
+        <w:t>Both outdoors and greenhouse conditions should be taken into account.</w:t>
       </w:r>
     </w:p>
     <w:p>
@@ -5021,7 +4633,6 @@
           <w:rFonts w:eastAsia="Calibri" w:cstheme="minorHAnsi"/>
           <w:lang w:val="en-GB"/>
         </w:rPr>
-        <w:lastRenderedPageBreak/>
         <w:t>The pest's host plants are not produced year-round in greenhouses, but the pest may survive without host plants, e.g. in soil that is present in some greenhouses all year round.</w:t>
       </w:r>
     </w:p>
@@ -5223,23 +4834,7 @@
           <w:rFonts w:eastAsia="Calibri" w:cstheme="minorHAnsi"/>
           <w:lang w:val="en-GB"/>
         </w:rPr>
-        <w:t xml:space="preserve">The pest’s host plants are produced in greenhouses year-round and the pest </w:t>
-      </w:r>
-      <w:proofErr w:type="gramStart"/>
-      <w:r>
-        <w:rPr>
-          <w:rFonts w:eastAsia="Calibri" w:cstheme="minorHAnsi"/>
-          <w:lang w:val="en-GB"/>
-        </w:rPr>
-        <w:t>is able to</w:t>
-      </w:r>
-      <w:proofErr w:type="gramEnd"/>
-      <w:r>
-        <w:rPr>
-          <w:rFonts w:eastAsia="Calibri" w:cstheme="minorHAnsi"/>
-          <w:lang w:val="en-GB"/>
-        </w:rPr>
-        <w:t xml:space="preserve"> complete its lifecycle on its host plants, or the pest can survive over long periods without host plants.</w:t>
+        <w:t>The pest’s host plants are produced in greenhouses year-round and the pest is able to complete its lifecycle on its host plants, or the pest can survive over long periods without host plants.</w:t>
       </w:r>
     </w:p>
     <w:p>
@@ -5282,23 +4877,7 @@
           <w:rFonts w:eastAsia="Calibri" w:cstheme="minorHAnsi"/>
           <w:lang w:val="en-GB"/>
         </w:rPr>
-        <w:t xml:space="preserve"> to reproduce and overwinter in conditions </w:t>
-      </w:r>
-      <w:proofErr w:type="gramStart"/>
-      <w:r>
-        <w:rPr>
-          <w:rFonts w:eastAsia="Calibri" w:cstheme="minorHAnsi"/>
-          <w:lang w:val="en-GB"/>
-        </w:rPr>
-        <w:t>similar to</w:t>
-      </w:r>
-      <w:proofErr w:type="gramEnd"/>
-      <w:r>
-        <w:rPr>
-          <w:rFonts w:eastAsia="Calibri" w:cstheme="minorHAnsi"/>
-          <w:lang w:val="en-GB"/>
-        </w:rPr>
-        <w:t xml:space="preserve"> those in the PRA area.</w:t>
+        <w:t xml:space="preserve"> to reproduce and overwinter in conditions similar to those in the PRA area.</w:t>
       </w:r>
     </w:p>
     <w:p>
@@ -5340,7 +4919,7 @@
           <w:lang w:eastAsia="sv-SE"/>
         </w:rPr>
         <w:drawing>
-          <wp:inline distT="0" distB="0" distL="0" distR="0" wp14:anchorId="44E60302" wp14:editId="470E3BEB">
+          <wp:inline distT="0" distB="0" distL="0" distR="0" wp14:anchorId="44E60302" wp14:editId="5D430A28">
             <wp:extent cx="5972810" cy="2808348"/>
             <wp:effectExtent l="0" t="0" r="0" b="0"/>
             <wp:docPr id="5" name="Picture 5" descr="Sweden_presentclimate"/>
@@ -5357,7 +4936,7 @@
                     </pic:cNvPicPr>
                   </pic:nvPicPr>
                   <pic:blipFill>
-                    <a:blip r:embed="rId12" cstate="print">
+                    <a:blip r:embed="rId8" cstate="print">
                       <a:extLst>
                         <a:ext uri="{28A0092B-C50C-407E-A947-70E740481C1C}">
                           <a14:useLocalDpi xmlns:a14="http://schemas.microsoft.com/office/drawing/2010/main" val="0"/>
@@ -5472,39 +5051,39 @@
           <w:lang w:val="en-GB"/>
         </w:rPr>
       </w:pPr>
-      <w:bookmarkStart w:id="5" w:name="_Toc421279027"/>
-    </w:p>
-    <w:p>
-      <w:pPr>
-        <w:spacing w:after="0" w:line="240" w:lineRule="auto"/>
-        <w:rPr>
-          <w:rFonts w:eastAsia="Calibri" w:cstheme="minorHAnsi"/>
-          <w:b/>
-          <w:lang w:val="en-GB"/>
-        </w:rPr>
-      </w:pPr>
-    </w:p>
-    <w:p>
-      <w:pPr>
-        <w:spacing w:after="0" w:line="240" w:lineRule="auto"/>
-        <w:rPr>
-          <w:rFonts w:eastAsia="Calibri" w:cstheme="minorHAnsi"/>
-          <w:b/>
-          <w:lang w:val="en-GB"/>
-        </w:rPr>
-      </w:pPr>
-    </w:p>
-    <w:p>
-      <w:pPr>
-        <w:spacing w:after="0" w:line="240" w:lineRule="auto"/>
-        <w:rPr>
-          <w:rFonts w:eastAsia="Calibri" w:cstheme="minorHAnsi"/>
-          <w:b/>
-          <w:lang w:val="en-GB"/>
-        </w:rPr>
-      </w:pPr>
-    </w:p>
-    <w:bookmarkEnd w:id="5"/>
+      <w:bookmarkStart w:id="4" w:name="_Toc421279027"/>
+    </w:p>
+    <w:p>
+      <w:pPr>
+        <w:spacing w:after="0" w:line="240" w:lineRule="auto"/>
+        <w:rPr>
+          <w:rFonts w:eastAsia="Calibri" w:cstheme="minorHAnsi"/>
+          <w:b/>
+          <w:lang w:val="en-GB"/>
+        </w:rPr>
+      </w:pPr>
+    </w:p>
+    <w:p>
+      <w:pPr>
+        <w:spacing w:after="0" w:line="240" w:lineRule="auto"/>
+        <w:rPr>
+          <w:rFonts w:eastAsia="Calibri" w:cstheme="minorHAnsi"/>
+          <w:b/>
+          <w:lang w:val="en-GB"/>
+        </w:rPr>
+      </w:pPr>
+    </w:p>
+    <w:p>
+      <w:pPr>
+        <w:spacing w:after="0" w:line="240" w:lineRule="auto"/>
+        <w:rPr>
+          <w:rFonts w:eastAsia="Calibri" w:cstheme="minorHAnsi"/>
+          <w:b/>
+          <w:lang w:val="en-GB"/>
+        </w:rPr>
+      </w:pPr>
+    </w:p>
+    <w:bookmarkEnd w:id="4"/>
     <w:p>
       <w:pPr>
         <w:spacing w:after="0" w:line="240" w:lineRule="auto"/>
@@ -5522,25 +5101,7 @@
           <w:b/>
           <w:lang w:val="en-GB"/>
         </w:rPr>
-        <w:t xml:space="preserve">EST2. In how large an area </w:t>
-      </w:r>
-      <w:proofErr w:type="gramStart"/>
-      <w:r>
-        <w:rPr>
-          <w:rFonts w:eastAsia="Calibri" w:cstheme="minorHAnsi"/>
-          <w:b/>
-          <w:lang w:val="en-GB"/>
-        </w:rPr>
-        <w:t>do</w:t>
-      </w:r>
-      <w:proofErr w:type="gramEnd"/>
-      <w:r>
-        <w:rPr>
-          <w:rFonts w:eastAsia="Calibri" w:cstheme="minorHAnsi"/>
-          <w:b/>
-          <w:lang w:val="en-GB"/>
-        </w:rPr>
-        <w:t xml:space="preserve"> the pest's host plants grow or are cultivated in the PRA area?</w:t>
+        <w:t>EST2. In how large an area do the pest's host plants grow or are cultivated in the PRA area?</w:t>
       </w:r>
     </w:p>
     <w:p>
@@ -5572,23 +5133,7 @@
           <w:rFonts w:eastAsia="Calibri" w:cstheme="minorHAnsi"/>
           <w:lang w:val="en-GB"/>
         </w:rPr>
-        <w:t xml:space="preserve">All host plants that are considered threatened in EST1 should be </w:t>
-      </w:r>
-      <w:proofErr w:type="gramStart"/>
-      <w:r>
-        <w:rPr>
-          <w:rFonts w:eastAsia="Calibri" w:cstheme="minorHAnsi"/>
-          <w:lang w:val="en-GB"/>
-        </w:rPr>
-        <w:t>taken into account</w:t>
-      </w:r>
-      <w:proofErr w:type="gramEnd"/>
-      <w:r>
-        <w:rPr>
-          <w:rFonts w:eastAsia="Calibri" w:cstheme="minorHAnsi"/>
-          <w:lang w:val="en-GB"/>
-        </w:rPr>
-        <w:t>.</w:t>
+        <w:t>All host plants that are considered threatened in EST1 should be taken into account.</w:t>
       </w:r>
     </w:p>
     <w:p>
@@ -5609,24 +5154,7 @@
           <w:rFonts w:eastAsia="Calibri" w:cstheme="minorHAnsi"/>
           <w:lang w:val="en-GB"/>
         </w:rPr>
-        <w:lastRenderedPageBreak/>
-        <w:t xml:space="preserve">Only host plants supporting reproduction and establishment should be </w:t>
-      </w:r>
-      <w:proofErr w:type="gramStart"/>
-      <w:r>
-        <w:rPr>
-          <w:rFonts w:eastAsia="Calibri" w:cstheme="minorHAnsi"/>
-          <w:lang w:val="en-GB"/>
-        </w:rPr>
-        <w:t>taken into account</w:t>
-      </w:r>
-      <w:proofErr w:type="gramEnd"/>
-      <w:r>
-        <w:rPr>
-          <w:rFonts w:eastAsia="Calibri" w:cstheme="minorHAnsi"/>
-          <w:lang w:val="en-GB"/>
-        </w:rPr>
-        <w:t>, e.g., areas where plants are present together if more than one host plant species is required, only host plants in regions where climate is suitable.</w:t>
+        <w:t>Only host plants supporting reproduction and establishment should be taken into account, e.g., areas where plants are present together if more than one host plant species is required, only host plants in regions where climate is suitable.</w:t>
       </w:r>
     </w:p>
     <w:p>
@@ -6061,23 +5589,7 @@
           <w:rFonts w:eastAsia="Calibri" w:cstheme="minorHAnsi"/>
           <w:lang w:val="en-GB"/>
         </w:rPr>
-        <w:t xml:space="preserve">The pest threatens wild plants that are </w:t>
-      </w:r>
-      <w:proofErr w:type="gramStart"/>
-      <w:r>
-        <w:rPr>
-          <w:rFonts w:eastAsia="Calibri" w:cstheme="minorHAnsi"/>
-          <w:lang w:val="en-GB"/>
-        </w:rPr>
-        <w:t>common, and</w:t>
-      </w:r>
-      <w:proofErr w:type="gramEnd"/>
-      <w:r>
-        <w:rPr>
-          <w:rFonts w:eastAsia="Calibri" w:cstheme="minorHAnsi"/>
-          <w:lang w:val="en-GB"/>
-        </w:rPr>
-        <w:t xml:space="preserve"> occur almost throughout the whole PRA area.</w:t>
+        <w:t>The pest threatens wild plants that are common, and occur almost throughout the whole PRA area.</w:t>
       </w:r>
     </w:p>
     <w:p>
@@ -6409,7 +5921,6 @@
           <w:rFonts w:eastAsia="Calibri" w:cstheme="minorHAnsi"/>
           <w:lang w:val="en-GB"/>
         </w:rPr>
-        <w:lastRenderedPageBreak/>
         <w:t>- The pest is likely to spread via tools within one farm from one field or greenhouse to another.</w:t>
       </w:r>
     </w:p>
@@ -6696,10 +6207,17 @@
       </w:pPr>
       <w:r>
         <w:rPr>
-          <w:rFonts w:eastAsia="Calibri" w:cstheme="minorHAnsi"/>
-          <w:lang w:val="en-GB"/>
-        </w:rPr>
-        <w:t>The answer is based on how many of the following characteristics the pest has.</w:t>
+          <w:color w:val="3B6221" w:themeColor="accent6"/>
+          <w:lang w:val="en-GB"/>
+        </w:rPr>
+        <w:t>The answer is determined by the number and importance of the following pest characteristics</w:t>
+      </w:r>
+      <w:r>
+        <w:rPr>
+          <w:rFonts w:eastAsia="Calibri" w:cstheme="minorHAnsi"/>
+          <w:lang w:val="en-GB"/>
+        </w:rPr>
+        <w:t>.</w:t>
       </w:r>
     </w:p>
     <w:p>
@@ -6771,23 +6289,7 @@
           <w:rFonts w:eastAsia="Calibri" w:cstheme="minorHAnsi"/>
           <w:lang w:val="en-GB"/>
         </w:rPr>
-        <w:t xml:space="preserve">- The pest </w:t>
-      </w:r>
-      <w:proofErr w:type="gramStart"/>
-      <w:r>
-        <w:rPr>
-          <w:rFonts w:eastAsia="Calibri" w:cstheme="minorHAnsi"/>
-          <w:lang w:val="en-GB"/>
-        </w:rPr>
-        <w:t>is able to</w:t>
-      </w:r>
-      <w:proofErr w:type="gramEnd"/>
-      <w:r>
-        <w:rPr>
-          <w:rFonts w:eastAsia="Calibri" w:cstheme="minorHAnsi"/>
-          <w:lang w:val="en-GB"/>
-        </w:rPr>
-        <w:t xml:space="preserve"> actively locate host plants or mates from a long distance.</w:t>
+        <w:t>- The pest is able to actively locate host plants or mates from a long distance.</w:t>
       </w:r>
     </w:p>
     <w:p>
@@ -6825,15 +6327,13 @@
         </w:rPr>
         <w:t xml:space="preserve">- The pest has been observed to rapidly acclimate or adapt to new conditions, e.g. it has developed new races or resistance to </w:t>
       </w:r>
-      <w:proofErr w:type="gramStart"/>
-      <w:r>
-        <w:rPr>
-          <w:rFonts w:eastAsia="Calibri" w:cstheme="minorHAnsi"/>
-          <w:lang w:val="en-GB"/>
-        </w:rPr>
-        <w:t>pesticides, or</w:t>
-      </w:r>
-      <w:proofErr w:type="gramEnd"/>
+      <w:r>
+        <w:rPr>
+          <w:rFonts w:eastAsia="Calibri" w:cstheme="minorHAnsi"/>
+          <w:lang w:val="en-GB"/>
+        </w:rPr>
+        <w:t>pesticides or</w:t>
+      </w:r>
       <w:r>
         <w:rPr>
           <w:rFonts w:eastAsia="Calibri" w:cstheme="minorHAnsi"/>
@@ -6873,6 +6373,77 @@
     <w:p>
       <w:pPr>
         <w:spacing w:after="0" w:line="240" w:lineRule="auto"/>
+        <w:rPr>
+          <w:rFonts w:eastAsia="Calibri" w:cstheme="minorHAnsi"/>
+          <w:lang w:val="en-GB"/>
+        </w:rPr>
+      </w:pPr>
+      <w:r>
+        <w:rPr>
+          <w:rFonts w:eastAsia="Calibri" w:cstheme="minorHAnsi"/>
+          <w:lang w:val="en-GB"/>
+        </w:rPr>
+        <w:t>Characteristics that may assist to some extent are given 1 point, whereas those likely to provide significant assistance are given 2 points.</w:t>
+      </w:r>
+      <w:r>
+        <w:rPr>
+          <w:rFonts w:eastAsia="Calibri" w:cstheme="minorHAnsi"/>
+          <w:lang w:val="en-GB"/>
+        </w:rPr>
+        <w:br/>
+        <w:t>No it does not = 0–1 points</w:t>
+      </w:r>
+      <w:r>
+        <w:rPr>
+          <w:rFonts w:eastAsia="Calibri" w:cstheme="minorHAnsi"/>
+          <w:lang w:val="en-GB"/>
+        </w:rPr>
+        <w:br/>
+        <w:t>It has characteristics that could assist to some extent = 2–3 points</w:t>
+      </w:r>
+      <w:r>
+        <w:rPr>
+          <w:rFonts w:eastAsia="Calibri" w:cstheme="minorHAnsi"/>
+          <w:lang w:val="en-GB"/>
+        </w:rPr>
+        <w:br/>
+        <w:t>It has characteristics that could assist to a great extent = 4–5 points</w:t>
+      </w:r>
+      <w:r>
+        <w:rPr>
+          <w:rFonts w:eastAsia="Calibri" w:cstheme="minorHAnsi"/>
+          <w:lang w:val="en-GB"/>
+        </w:rPr>
+        <w:br/>
+        <w:t>It has characteristics that could assist to a very great extent = ≥</w:t>
+      </w:r>
+      <w:r>
+        <w:rPr>
+          <w:rFonts w:eastAsia="Calibri" w:cstheme="minorHAnsi"/>
+          <w:lang w:val="en-GB"/>
+        </w:rPr>
+        <w:t xml:space="preserve"> </w:t>
+      </w:r>
+      <w:r>
+        <w:rPr>
+          <w:rFonts w:eastAsia="Calibri" w:cstheme="minorHAnsi"/>
+          <w:lang w:val="en-GB"/>
+        </w:rPr>
+        <w:t>6 points</w:t>
+      </w:r>
+    </w:p>
+    <w:p>
+      <w:pPr>
+        <w:spacing w:after="0" w:line="240" w:lineRule="auto"/>
+        <w:rPr>
+          <w:rFonts w:eastAsia="Calibri" w:cstheme="minorHAnsi"/>
+          <w:lang w:val="en-GB"/>
+        </w:rPr>
+      </w:pPr>
+    </w:p>
+    <w:p>
+      <w:pPr>
+        <w:spacing w:after="0" w:line="240" w:lineRule="auto"/>
         <w:contextualSpacing/>
         <w:rPr>
           <w:rFonts w:eastAsia="Calibri" w:cstheme="minorHAnsi"/>
@@ -6994,15 +6565,13 @@
         </w:rPr>
         <w:t xml:space="preserve">- The pest has one of the above-mentioned </w:t>
       </w:r>
-      <w:proofErr w:type="gramStart"/>
-      <w:r>
-        <w:rPr>
-          <w:rFonts w:eastAsia="Calibri" w:cstheme="minorHAnsi"/>
-          <w:lang w:val="en-GB"/>
-        </w:rPr>
-        <w:t>characteristic</w:t>
-      </w:r>
-      <w:proofErr w:type="gramEnd"/>
+      <w:r>
+        <w:rPr>
+          <w:rFonts w:eastAsia="Calibri" w:cstheme="minorHAnsi"/>
+          <w:lang w:val="en-GB"/>
+        </w:rPr>
+        <w:t>characteristics</w:t>
+      </w:r>
       <w:r>
         <w:rPr>
           <w:rFonts w:eastAsia="Calibri" w:cstheme="minorHAnsi"/>
@@ -7151,7 +6720,6 @@
           <w:rFonts w:eastAsia="Calibri" w:cstheme="minorHAnsi"/>
           <w:lang w:val="en-GB"/>
         </w:rPr>
-        <w:lastRenderedPageBreak/>
         <w:t>- The pest has four or more of the above-mentioned characteristics.</w:t>
       </w:r>
     </w:p>
@@ -7187,6 +6755,16 @@
     <w:p>
       <w:pPr>
         <w:spacing w:after="0" w:line="240" w:lineRule="auto"/>
+        <w:contextualSpacing/>
+        <w:rPr>
+          <w:rFonts w:eastAsia="Calibri" w:cstheme="minorHAnsi"/>
+          <w:lang w:val="en-GB"/>
+        </w:rPr>
+      </w:pPr>
+    </w:p>
+    <w:p>
+      <w:pPr>
+        <w:spacing w:after="0" w:line="240" w:lineRule="auto"/>
         <w:ind w:left="284" w:hanging="218"/>
         <w:contextualSpacing/>
         <w:rPr>
@@ -7197,35 +6775,14 @@
     </w:p>
     <w:p>
       <w:pPr>
-        <w:spacing w:after="0" w:line="240" w:lineRule="auto"/>
-        <w:contextualSpacing/>
-        <w:rPr>
-          <w:rFonts w:eastAsia="Calibri" w:cstheme="minorHAnsi"/>
-          <w:lang w:val="en-GB"/>
-        </w:rPr>
-      </w:pPr>
-    </w:p>
-    <w:p>
-      <w:pPr>
-        <w:spacing w:after="0" w:line="240" w:lineRule="auto"/>
-        <w:ind w:left="284" w:hanging="218"/>
-        <w:contextualSpacing/>
-        <w:rPr>
-          <w:rFonts w:eastAsia="Calibri" w:cstheme="minorHAnsi"/>
-          <w:lang w:val="en-GB"/>
-        </w:rPr>
-      </w:pPr>
-    </w:p>
-    <w:p>
-      <w:pPr>
         <w:rPr>
           <w:rFonts w:eastAsia="Times New Roman"/>
           <w:b/>
           <w:lang w:val="en-GB"/>
         </w:rPr>
       </w:pPr>
-      <w:bookmarkStart w:id="6" w:name="_Toc418603379"/>
-      <w:bookmarkStart w:id="7" w:name="_Toc421279030"/>
+      <w:bookmarkStart w:id="5" w:name="_Toc418603379"/>
+      <w:bookmarkStart w:id="6" w:name="_Toc421279030"/>
       <w:r>
         <w:rPr>
           <w:rFonts w:eastAsia="Times New Roman"/>
@@ -7234,8 +6791,8 @@
         </w:rPr>
         <w:t>I</w:t>
       </w:r>
+      <w:bookmarkEnd w:id="5"/>
       <w:bookmarkEnd w:id="6"/>
-      <w:bookmarkEnd w:id="7"/>
       <w:r>
         <w:rPr>
           <w:rFonts w:eastAsia="Times New Roman"/>
@@ -7811,23 +7368,7 @@
           <w:rFonts w:eastAsia="Calibri" w:cstheme="minorHAnsi"/>
           <w:lang w:val="en-GB"/>
         </w:rPr>
-        <w:t xml:space="preserve">- If the pest’s establishment and spread is dependent on its vector species the vector’s effect on the pest’s potential to cause economic losses should be </w:t>
-      </w:r>
-      <w:proofErr w:type="gramStart"/>
-      <w:r>
-        <w:rPr>
-          <w:rFonts w:eastAsia="Calibri" w:cstheme="minorHAnsi"/>
-          <w:lang w:val="en-GB"/>
-        </w:rPr>
-        <w:t>taken into account</w:t>
-      </w:r>
-      <w:proofErr w:type="gramEnd"/>
-      <w:r>
-        <w:rPr>
-          <w:rFonts w:eastAsia="Calibri" w:cstheme="minorHAnsi"/>
-          <w:lang w:val="en-GB"/>
-        </w:rPr>
-        <w:t>.</w:t>
+        <w:t>- If the pest’s establishment and spread is dependent on its vector species the vector’s effect on the pest’s potential to cause economic losses should be taken into account.</w:t>
       </w:r>
     </w:p>
     <w:p>
@@ -8126,7 +7667,6 @@
           <w:b/>
           <w:lang w:val="en-GB"/>
         </w:rPr>
-        <w:lastRenderedPageBreak/>
         <w:t>IMP2.2</w:t>
       </w:r>
       <w:r>
@@ -8205,23 +7745,7 @@
           <w:rFonts w:eastAsia="Calibri" w:cstheme="minorHAnsi"/>
           <w:lang w:val="en-GB"/>
         </w:rPr>
-        <w:t xml:space="preserve">- Only the host plants considered threatened in EST1 and EST2 should be </w:t>
-      </w:r>
-      <w:proofErr w:type="gramStart"/>
-      <w:r>
-        <w:rPr>
-          <w:rFonts w:eastAsia="Calibri" w:cstheme="minorHAnsi"/>
-          <w:lang w:val="en-GB"/>
-        </w:rPr>
-        <w:t>taken into account</w:t>
-      </w:r>
-      <w:proofErr w:type="gramEnd"/>
-      <w:r>
-        <w:rPr>
-          <w:rFonts w:eastAsia="Calibri" w:cstheme="minorHAnsi"/>
-          <w:lang w:val="en-GB"/>
-        </w:rPr>
-        <w:t>.</w:t>
+        <w:t>- Only the host plants considered threatened in EST1 and EST2 should be taken into account.</w:t>
       </w:r>
     </w:p>
     <w:p>
@@ -8239,23 +7763,7 @@
           <w:rFonts w:eastAsia="Calibri" w:cstheme="minorHAnsi"/>
           <w:lang w:val="en-GB"/>
         </w:rPr>
-        <w:t xml:space="preserve">- If the pest’s establishment and spread is dependent on its vector species the vector’s effect on the pest’s potential to cause indirect economic impacts (IMP2.1 and IMP2.3) should be </w:t>
-      </w:r>
-      <w:proofErr w:type="gramStart"/>
-      <w:r>
-        <w:rPr>
-          <w:rFonts w:eastAsia="Calibri" w:cstheme="minorHAnsi"/>
-          <w:lang w:val="en-GB"/>
-        </w:rPr>
-        <w:t>taken into account</w:t>
-      </w:r>
-      <w:proofErr w:type="gramEnd"/>
-      <w:r>
-        <w:rPr>
-          <w:rFonts w:eastAsia="Calibri" w:cstheme="minorHAnsi"/>
-          <w:lang w:val="en-GB"/>
-        </w:rPr>
-        <w:t>.</w:t>
+        <w:t>- If the pest’s establishment and spread is dependent on its vector species the vector’s effect on the pest’s potential to cause indirect economic impacts (IMP2.1 and IMP2.3) should be taken into account.</w:t>
       </w:r>
     </w:p>
     <w:p>
@@ -8284,23 +7792,7 @@
           <w:rFonts w:eastAsia="Calibri" w:cstheme="minorHAnsi"/>
           <w:lang w:val="en-GB"/>
         </w:rPr>
-        <w:t xml:space="preserve">- In IMP2.3 the pest’s impact should </w:t>
-      </w:r>
-      <w:proofErr w:type="gramStart"/>
-      <w:r>
-        <w:rPr>
-          <w:rFonts w:eastAsia="Calibri" w:cstheme="minorHAnsi"/>
-          <w:lang w:val="en-GB"/>
-        </w:rPr>
-        <w:t>be considered to be</w:t>
-      </w:r>
-      <w:proofErr w:type="gramEnd"/>
-      <w:r>
-        <w:rPr>
-          <w:rFonts w:eastAsia="Calibri" w:cstheme="minorHAnsi"/>
-          <w:lang w:val="en-GB"/>
-        </w:rPr>
-        <w:t xml:space="preserve"> </w:t>
+        <w:t xml:space="preserve">- In IMP2.3 the pest’s impact should be considered to be </w:t>
       </w:r>
     </w:p>
     <w:p>
@@ -8544,23 +8036,7 @@
           <w:rFonts w:eastAsia="Calibri" w:cstheme="minorHAnsi"/>
           <w:lang w:val="en-GB"/>
         </w:rPr>
-        <w:t xml:space="preserve">- All host plants that occur naturally in the PRA area should be </w:t>
-      </w:r>
-      <w:proofErr w:type="gramStart"/>
-      <w:r>
-        <w:rPr>
-          <w:rFonts w:eastAsia="Calibri" w:cstheme="minorHAnsi"/>
-          <w:lang w:val="en-GB"/>
-        </w:rPr>
-        <w:t>taken into account</w:t>
-      </w:r>
-      <w:proofErr w:type="gramEnd"/>
-      <w:r>
-        <w:rPr>
-          <w:rFonts w:eastAsia="Calibri" w:cstheme="minorHAnsi"/>
-          <w:lang w:val="en-GB"/>
-        </w:rPr>
-        <w:t>.</w:t>
+        <w:t>- All host plants that occur naturally in the PRA area should be taken into account.</w:t>
       </w:r>
     </w:p>
     <w:p>
@@ -8578,23 +8054,7 @@
           <w:rFonts w:eastAsia="Calibri" w:cstheme="minorHAnsi"/>
           <w:lang w:val="en-GB"/>
         </w:rPr>
-        <w:t xml:space="preserve">- The impacts caused by vector species on their own should not be </w:t>
-      </w:r>
-      <w:proofErr w:type="gramStart"/>
-      <w:r>
-        <w:rPr>
-          <w:rFonts w:eastAsia="Calibri" w:cstheme="minorHAnsi"/>
-          <w:lang w:val="en-GB"/>
-        </w:rPr>
-        <w:t>taken into account</w:t>
-      </w:r>
-      <w:proofErr w:type="gramEnd"/>
-      <w:r>
-        <w:rPr>
-          <w:rFonts w:eastAsia="Calibri" w:cstheme="minorHAnsi"/>
-          <w:lang w:val="en-GB"/>
-        </w:rPr>
-        <w:t>.</w:t>
+        <w:t>- The impacts caused by vector species on their own should not be taken into account.</w:t>
       </w:r>
     </w:p>
     <w:p>
@@ -8612,23 +8072,7 @@
           <w:rFonts w:eastAsia="Calibri" w:cstheme="minorHAnsi"/>
           <w:lang w:val="en-GB"/>
         </w:rPr>
-        <w:t xml:space="preserve">- If the pest’s establishment and spread is dependent on its vector species, the vector’s effect on the pest’s potential to cause impacts on natural ecosystems should be </w:t>
-      </w:r>
-      <w:proofErr w:type="gramStart"/>
-      <w:r>
-        <w:rPr>
-          <w:rFonts w:eastAsia="Calibri" w:cstheme="minorHAnsi"/>
-          <w:lang w:val="en-GB"/>
-        </w:rPr>
-        <w:t>taken into account</w:t>
-      </w:r>
-      <w:proofErr w:type="gramEnd"/>
-      <w:r>
-        <w:rPr>
-          <w:rFonts w:eastAsia="Calibri" w:cstheme="minorHAnsi"/>
-          <w:lang w:val="en-GB"/>
-        </w:rPr>
-        <w:t>.</w:t>
+        <w:t>- If the pest’s establishment and spread is dependent on its vector species, the vector’s effect on the pest’s potential to cause impacts on natural ecosystems should be taken into account.</w:t>
       </w:r>
     </w:p>
     <w:p>
@@ -8717,23 +8161,7 @@
           <w:rFonts w:eastAsia="Calibri" w:cstheme="minorHAnsi"/>
           <w:lang w:val="en-GB"/>
         </w:rPr>
-        <w:t xml:space="preserve">- Some wild species are host plants, but no damage has been observed in natural environments </w:t>
-      </w:r>
-      <w:proofErr w:type="gramStart"/>
-      <w:r>
-        <w:rPr>
-          <w:rFonts w:eastAsia="Calibri" w:cstheme="minorHAnsi"/>
-          <w:lang w:val="en-GB"/>
-        </w:rPr>
-        <w:t>in the area of</w:t>
-      </w:r>
-      <w:proofErr w:type="gramEnd"/>
-      <w:r>
-        <w:rPr>
-          <w:rFonts w:eastAsia="Calibri" w:cstheme="minorHAnsi"/>
-          <w:lang w:val="en-GB"/>
-        </w:rPr>
-        <w:t xml:space="preserve"> the pest’s current distribution.</w:t>
+        <w:t>- Some wild species are host plants, but no damage has been observed in natural environments in the area of the pest’s current distribution.</w:t>
       </w:r>
     </w:p>
     <w:p>
@@ -8843,23 +8271,7 @@
           <w:rFonts w:eastAsia="Calibri" w:cstheme="minorHAnsi"/>
           <w:lang w:val="en-GB"/>
         </w:rPr>
-        <w:t xml:space="preserve">The damages to wild plants in the PRA area could cause a decrease in the plant </w:t>
-      </w:r>
-      <w:proofErr w:type="gramStart"/>
-      <w:r>
-        <w:rPr>
-          <w:rFonts w:eastAsia="Calibri" w:cstheme="minorHAnsi"/>
-          <w:lang w:val="en-GB"/>
-        </w:rPr>
-        <w:t>populations, or</w:t>
-      </w:r>
-      <w:proofErr w:type="gramEnd"/>
-      <w:r>
-        <w:rPr>
-          <w:rFonts w:eastAsia="Calibri" w:cstheme="minorHAnsi"/>
-          <w:lang w:val="en-GB"/>
-        </w:rPr>
-        <w:t xml:space="preserve"> hinder the functioning of the ecosystems.</w:t>
+        <w:t>The damages to wild plants in the PRA area could cause a decrease in the plant populations, or hinder the functioning of the ecosystems.</w:t>
       </w:r>
     </w:p>
     <w:p>
@@ -8904,24 +8316,7 @@
           <w:rFonts w:eastAsia="Calibri" w:cstheme="minorHAnsi"/>
           <w:lang w:val="en-GB"/>
         </w:rPr>
-        <w:lastRenderedPageBreak/>
-        <w:t xml:space="preserve">- The damage to wild plants in the PRA area could cause the extinction or significant decrease of the host </w:t>
-      </w:r>
-      <w:proofErr w:type="gramStart"/>
-      <w:r>
-        <w:rPr>
-          <w:rFonts w:eastAsia="Calibri" w:cstheme="minorHAnsi"/>
-          <w:lang w:val="en-GB"/>
-        </w:rPr>
-        <w:t>species, or</w:t>
-      </w:r>
-      <w:proofErr w:type="gramEnd"/>
-      <w:r>
-        <w:rPr>
-          <w:rFonts w:eastAsia="Calibri" w:cstheme="minorHAnsi"/>
-          <w:lang w:val="en-GB"/>
-        </w:rPr>
-        <w:t xml:space="preserve"> cause significant damages to the ecosystems.</w:t>
+        <w:t>- The damage to wild plants in the PRA area could cause the extinction or significant decrease of the host species, or cause significant damages to the ecosystems.</w:t>
       </w:r>
     </w:p>
     <w:p>
@@ -9119,23 +8514,7 @@
           <w:rFonts w:eastAsia="Calibri" w:cstheme="minorHAnsi"/>
           <w:lang w:val="en-GB"/>
         </w:rPr>
-        <w:t xml:space="preserve">-Only hosts considered threatened in EST1 and EST2 should be </w:t>
-      </w:r>
-      <w:proofErr w:type="gramStart"/>
-      <w:r>
-        <w:rPr>
-          <w:rFonts w:eastAsia="Calibri" w:cstheme="minorHAnsi"/>
-          <w:lang w:val="en-GB"/>
-        </w:rPr>
-        <w:t>taken into account</w:t>
-      </w:r>
-      <w:proofErr w:type="gramEnd"/>
-      <w:r>
-        <w:rPr>
-          <w:rFonts w:eastAsia="Calibri" w:cstheme="minorHAnsi"/>
-          <w:lang w:val="en-GB"/>
-        </w:rPr>
-        <w:t>.</w:t>
+        <w:t>-Only hosts considered threatened in EST1 and EST2 should be taken into account.</w:t>
       </w:r>
     </w:p>
     <w:p>
@@ -9207,23 +8586,7 @@
           <w:rFonts w:eastAsia="Calibri" w:cstheme="minorHAnsi"/>
           <w:lang w:val="en-GB"/>
         </w:rPr>
-        <w:t xml:space="preserve">-If the pest’s establishment and spread is dependent on its vector species, the vector’s effect on the pest’s potential to cause impacts should be </w:t>
-      </w:r>
-      <w:proofErr w:type="gramStart"/>
-      <w:r>
-        <w:rPr>
-          <w:rFonts w:eastAsia="Calibri" w:cstheme="minorHAnsi"/>
-          <w:lang w:val="en-GB"/>
-        </w:rPr>
-        <w:t>taken into account</w:t>
-      </w:r>
-      <w:proofErr w:type="gramEnd"/>
-      <w:r>
-        <w:rPr>
-          <w:rFonts w:eastAsia="Calibri" w:cstheme="minorHAnsi"/>
-          <w:lang w:val="en-GB"/>
-        </w:rPr>
-        <w:t>.</w:t>
+        <w:t>-If the pest’s establishment and spread is dependent on its vector species, the vector’s effect on the pest’s potential to cause impacts should be taken into account.</w:t>
       </w:r>
     </w:p>
     <w:p>
@@ -9348,21 +8711,12 @@
           <w:lang w:val="en-GB"/>
         </w:rPr>
       </w:pPr>
-      <w:proofErr w:type="gramStart"/>
-      <w:r>
-        <w:rPr>
-          <w:rFonts w:eastAsia="Calibri" w:cstheme="minorHAnsi"/>
-          <w:lang w:val="en-GB"/>
-        </w:rPr>
-        <w:t>No</w:t>
-      </w:r>
-      <w:proofErr w:type="gramEnd"/>
-      <w:r>
-        <w:rPr>
-          <w:rFonts w:eastAsia="Calibri" w:cstheme="minorHAnsi"/>
-          <w:lang w:val="en-GB"/>
-        </w:rPr>
-        <w:t xml:space="preserve"> it cannot</w:t>
+      <w:r>
+        <w:rPr>
+          <w:rFonts w:eastAsia="Calibri" w:cstheme="minorHAnsi"/>
+          <w:lang w:val="en-GB"/>
+        </w:rPr>
+        <w:t>No it cannot</w:t>
       </w:r>
     </w:p>
     <w:p>
@@ -9545,25 +8899,7 @@
           <w:b/>
           <w:lang w:val="en-GB"/>
         </w:rPr>
-        <w:t xml:space="preserve">MAN2. Is the pest present </w:t>
-      </w:r>
-      <w:proofErr w:type="gramStart"/>
-      <w:r>
-        <w:rPr>
-          <w:rFonts w:eastAsia="Calibri" w:cstheme="minorHAnsi"/>
-          <w:b/>
-          <w:lang w:val="en-GB"/>
-        </w:rPr>
-        <w:t>in the area of</w:t>
-      </w:r>
-      <w:proofErr w:type="gramEnd"/>
-      <w:r>
-        <w:rPr>
-          <w:rFonts w:eastAsia="Calibri" w:cstheme="minorHAnsi"/>
-          <w:b/>
-          <w:lang w:val="en-GB"/>
-        </w:rPr>
-        <w:t xml:space="preserve"> the European Union?</w:t>
+        <w:t>MAN2. Is the pest present in the area of the European Union?</w:t>
       </w:r>
     </w:p>
     <w:p>
@@ -9670,7 +9006,6 @@
           <w:b/>
           <w:lang w:val="en-GB"/>
         </w:rPr>
-        <w:lastRenderedPageBreak/>
         <w:t>b. Yes, in a small area</w:t>
       </w:r>
     </w:p>
@@ -9826,23 +9161,7 @@
           <w:rFonts w:eastAsia="Calibri" w:cstheme="minorHAnsi"/>
           <w:lang w:val="en-GB"/>
         </w:rPr>
-        <w:t xml:space="preserve">- Both the inspections in the country of origin and import inspections should be </w:t>
-      </w:r>
-      <w:proofErr w:type="gramStart"/>
-      <w:r>
-        <w:rPr>
-          <w:rFonts w:eastAsia="Calibri" w:cstheme="minorHAnsi"/>
-          <w:lang w:val="en-GB"/>
-        </w:rPr>
-        <w:t>taken into account</w:t>
-      </w:r>
-      <w:proofErr w:type="gramEnd"/>
-      <w:r>
-        <w:rPr>
-          <w:rFonts w:eastAsia="Calibri" w:cstheme="minorHAnsi"/>
-          <w:lang w:val="en-GB"/>
-        </w:rPr>
-        <w:t>.</w:t>
+        <w:t>- Both the inspections in the country of origin and import inspections should be taken into account.</w:t>
       </w:r>
     </w:p>
     <w:p>
@@ -10218,23 +9537,7 @@
           <w:rFonts w:eastAsia="Calibri" w:cstheme="minorHAnsi"/>
           <w:lang w:val="en-GB"/>
         </w:rPr>
-        <w:t xml:space="preserve">- The pest’s host plants are only cultivated in </w:t>
-      </w:r>
-      <w:proofErr w:type="gramStart"/>
-      <w:r>
-        <w:rPr>
-          <w:rFonts w:eastAsia="Calibri" w:cstheme="minorHAnsi"/>
-          <w:lang w:val="en-GB"/>
-        </w:rPr>
-        <w:t>greenhouses</w:t>
-      </w:r>
-      <w:proofErr w:type="gramEnd"/>
-      <w:r>
-        <w:rPr>
-          <w:rFonts w:eastAsia="Calibri" w:cstheme="minorHAnsi"/>
-          <w:lang w:val="en-GB"/>
-        </w:rPr>
-        <w:t xml:space="preserve"> and the pest can be eradicated with a short, e.g. a few months, break in cultivation.</w:t>
+        <w:t>- The pest’s host plants are only cultivated in greenhouses and the pest can be eradicated with a short, e.g. a few months, break in cultivation.</w:t>
       </w:r>
     </w:p>
     <w:p>
@@ -10370,24 +9673,7 @@
           <w:rFonts w:eastAsia="Calibri" w:cstheme="minorHAnsi"/>
           <w:lang w:val="en-GB"/>
         </w:rPr>
-        <w:lastRenderedPageBreak/>
-        <w:t xml:space="preserve">- The pest </w:t>
-      </w:r>
-      <w:proofErr w:type="gramStart"/>
-      <w:r>
-        <w:rPr>
-          <w:rFonts w:eastAsia="Calibri" w:cstheme="minorHAnsi"/>
-          <w:lang w:val="en-GB"/>
-        </w:rPr>
-        <w:t>is able to</w:t>
-      </w:r>
-      <w:proofErr w:type="gramEnd"/>
-      <w:r>
-        <w:rPr>
-          <w:rFonts w:eastAsia="Calibri" w:cstheme="minorHAnsi"/>
-          <w:lang w:val="en-GB"/>
-        </w:rPr>
-        <w:t xml:space="preserve"> survive in the soil for years without a host plant.</w:t>
+        <w:t>- The pest is able to survive in the soil for years without a host plant.</w:t>
       </w:r>
     </w:p>
     <w:p>
@@ -10720,23 +10006,7 @@
           <w:rFonts w:eastAsia="Calibri" w:cstheme="minorHAnsi"/>
           <w:lang w:val="en-GB"/>
         </w:rPr>
-        <w:t xml:space="preserve">- The pest is difficult to </w:t>
-      </w:r>
-      <w:proofErr w:type="gramStart"/>
-      <w:r>
-        <w:rPr>
-          <w:rFonts w:eastAsia="Calibri" w:cstheme="minorHAnsi"/>
-          <w:lang w:val="en-GB"/>
-        </w:rPr>
-        <w:t>detect</w:t>
-      </w:r>
-      <w:proofErr w:type="gramEnd"/>
-      <w:r>
-        <w:rPr>
-          <w:rFonts w:eastAsia="Calibri" w:cstheme="minorHAnsi"/>
-          <w:lang w:val="en-GB"/>
-        </w:rPr>
-        <w:t xml:space="preserve"> and no effective survey methods are available, but host plants grow or are cultivated so sparsely that they can be rather comprehensively surveyed.</w:t>
+        <w:t>- The pest is difficult to detect and no effective survey methods are available, but host plants grow or are cultivated so sparsely that they can be rather comprehensively surveyed.</w:t>
       </w:r>
     </w:p>
     <w:p>
@@ -10931,70 +10201,72 @@
         <w:rPr>
           <w:lang w:val="fi-FI"/>
         </w:rPr>
-        <w:t xml:space="preserve">, 18(7), </w:t>
-      </w:r>
-      <w:proofErr w:type="gramStart"/>
+        <w:t>, 18(7), 1827-1842.</w:t>
+      </w:r>
+    </w:p>
+    <w:p>
+      <w:pPr>
+        <w:rPr>
+          <w:rFonts w:eastAsia="Calibri" w:cstheme="minorHAnsi"/>
+          <w:lang w:val="en-GB"/>
+        </w:rPr>
+      </w:pPr>
       <w:r>
         <w:rPr>
           <w:lang w:val="fi-FI"/>
         </w:rPr>
-        <w:t>1827-1842</w:t>
-      </w:r>
-      <w:proofErr w:type="gramEnd"/>
+        <w:t>Marinova-</w:t>
+      </w:r>
+      <w:proofErr w:type="spellStart"/>
       <w:r>
         <w:rPr>
           <w:lang w:val="fi-FI"/>
         </w:rPr>
-        <w:t>.</w:t>
-      </w:r>
-    </w:p>
-    <w:p>
-      <w:pPr>
-        <w:rPr>
-          <w:rFonts w:eastAsia="Calibri" w:cstheme="minorHAnsi"/>
-          <w:lang w:val="en-GB"/>
-        </w:rPr>
-      </w:pPr>
+        <w:t>Todorova</w:t>
+      </w:r>
+      <w:proofErr w:type="spellEnd"/>
       <w:r>
         <w:rPr>
           <w:lang w:val="fi-FI"/>
         </w:rPr>
-        <w:t>Marinova-</w:t>
+        <w:t xml:space="preserve">, </w:t>
       </w:r>
       <w:proofErr w:type="spellStart"/>
       <w:r>
         <w:rPr>
           <w:lang w:val="fi-FI"/>
         </w:rPr>
-        <w:t>Todorova</w:t>
+        <w:t>Mariela</w:t>
       </w:r>
       <w:proofErr w:type="spellEnd"/>
       <w:r>
         <w:rPr>
           <w:lang w:val="fi-FI"/>
         </w:rPr>
-        <w:t xml:space="preserve">, </w:t>
+        <w:t xml:space="preserve">, Tuomola, Juha, Heikkilä, Jaakko, &amp; Hannunen, Salla. </w:t>
+      </w:r>
+      <w:r>
+        <w:rPr>
+          <w:rFonts w:eastAsia="Calibri" w:cstheme="minorHAnsi"/>
+          <w:lang w:val="en-GB"/>
+        </w:rPr>
+        <w:t xml:space="preserve">(2019, May 13). A Graphical User Interface for the </w:t>
       </w:r>
       <w:proofErr w:type="spellStart"/>
       <w:r>
         <w:rPr>
-          <w:lang w:val="fi-FI"/>
-        </w:rPr>
-        <w:t>Mariela</w:t>
+          <w:rFonts w:eastAsia="Calibri" w:cstheme="minorHAnsi"/>
+          <w:lang w:val="en-GB"/>
+        </w:rPr>
+        <w:t>FinnPRIO</w:t>
       </w:r>
       <w:proofErr w:type="spellEnd"/>
       <w:r>
         <w:rPr>
-          <w:lang w:val="fi-FI"/>
-        </w:rPr>
-        <w:t xml:space="preserve">, Tuomola, Juha, Heikkilä, Jaakko, &amp; Hannunen, Salla. </w:t>
-      </w:r>
-      <w:r>
-        <w:rPr>
-          <w:rFonts w:eastAsia="Calibri" w:cstheme="minorHAnsi"/>
-          <w:lang w:val="en-GB"/>
-        </w:rPr>
-        <w:t xml:space="preserve">(2019, May 13). A Graphical User Interface for the </w:t>
+          <w:rFonts w:eastAsia="Calibri" w:cstheme="minorHAnsi"/>
+          <w:lang w:val="en-GB"/>
+        </w:rPr>
+        <w:t xml:space="preserve"> model: A model for ranking plant pests based on risk (Version 1.0). </w:t>
       </w:r>
       <w:proofErr w:type="spellStart"/>
       <w:r>
@@ -11002,7 +10274,7 @@
           <w:rFonts w:eastAsia="Calibri" w:cstheme="minorHAnsi"/>
           <w:lang w:val="en-GB"/>
         </w:rPr>
-        <w:t>FinnPRIO</w:t>
+        <w:t>Zenodo</w:t>
       </w:r>
       <w:proofErr w:type="spellEnd"/>
       <w:r>
@@ -11010,25 +10282,9 @@
           <w:rFonts w:eastAsia="Calibri" w:cstheme="minorHAnsi"/>
           <w:lang w:val="en-GB"/>
         </w:rPr>
-        <w:t xml:space="preserve"> model: A model for ranking plant pests based on risk (Version 1.0). </w:t>
-      </w:r>
-      <w:proofErr w:type="spellStart"/>
-      <w:r>
-        <w:rPr>
-          <w:rFonts w:eastAsia="Calibri" w:cstheme="minorHAnsi"/>
-          <w:lang w:val="en-GB"/>
-        </w:rPr>
-        <w:t>Zenodo</w:t>
-      </w:r>
-      <w:proofErr w:type="spellEnd"/>
-      <w:r>
-        <w:rPr>
-          <w:rFonts w:eastAsia="Calibri" w:cstheme="minorHAnsi"/>
-          <w:lang w:val="en-GB"/>
-        </w:rPr>
         <w:t xml:space="preserve">. </w:t>
       </w:r>
-      <w:hyperlink r:id="rId13" w:history="1">
+      <w:hyperlink r:id="rId9" w:history="1">
         <w:r>
           <w:rPr>
             <w:rFonts w:eastAsia="Calibri" w:cstheme="minorHAnsi"/>
@@ -11120,45 +10376,6 @@
     </w:sectPr>
   </w:body>
 </w:document>
-</file>
-
-<file path=word/comments.xml><?xml version="1.0" encoding="utf-8"?>
-<w:comments xmlns:wpc="http://schemas.microsoft.com/office/word/2010/wordprocessingCanvas" xmlns:cx="http://schemas.microsoft.com/office/drawing/2014/chartex" xmlns:cx1="http://schemas.microsoft.com/office/drawing/2015/9/8/chartex" xmlns:cx2="http://schemas.microsoft.com/office/drawing/2015/10/21/chartex" xmlns:cx3="http://schemas.microsoft.com/office/drawing/2016/5/9/chartex" xmlns:cx4="http://schemas.microsoft.com/office/drawing/2016/5/10/chartex" xmlns:cx5="http://schemas.microsoft.com/office/drawing/2016/5/11/chartex" xmlns:cx6="http://schemas.microsoft.com/office/drawing/2016/5/12/chartex" xmlns:cx7="http://schemas.microsoft.com/office/drawing/2016/5/13/chartex" xmlns:cx8="http://schemas.microsoft.com/office/drawing/2016/5/14/chartex" xmlns:mc="http://schemas.openxmlformats.org/markup-compatibility/2006" xmlns:aink="http://schemas.microsoft.com/office/drawing/2016/ink" xmlns:am3d="http://schemas.microsoft.com/office/drawing/2017/model3d" xmlns:o="urn:schemas-microsoft-com:office:office" xmlns:oel="http://schemas.microsoft.com/office/2019/extlst" xmlns:r="http://schemas.openxmlformats.org/officeDocument/2006/relationships" xmlns:m="http://schemas.openxmlformats.org/officeDocument/2006/math" xmlns:v="urn:schemas-microsoft-com:vml" xmlns:wp14="http://schemas.microsoft.com/office/word/2010/wordprocessingDrawing" xmlns:wp="http://schemas.openxmlformats.org/drawingml/2006/wordprocessingDrawing" xmlns:w10="urn:schemas-microsoft-com:office:word" xmlns:w="http://schemas.openxmlformats.org/wordprocessingml/2006/main" xmlns:w14="http://schemas.microsoft.com/office/word/2010/wordml" xmlns:w15="http://schemas.microsoft.com/office/word/2012/wordml" xmlns:w16cex="http://schemas.microsoft.com/office/word/2018/wordml/cex" xmlns:w16cid="http://schemas.microsoft.com/office/word/2016/wordml/cid" xmlns:w16="http://schemas.microsoft.com/office/word/2018/wordml" xmlns:w16du="http://schemas.microsoft.com/office/word/2023/wordml/word16du" xmlns:w16sdtdh="http://schemas.microsoft.com/office/word/2020/wordml/sdtdatahash" xmlns:w16sdtfl="http://schemas.microsoft.com/office/word/2024/wordml/sdtformatlock" xmlns:w16se="http://schemas.microsoft.com/office/word/2015/wordml/symex" xmlns:wpg="http://schemas.microsoft.com/office/word/2010/wordprocessingGroup" xmlns:wpi="http://schemas.microsoft.com/office/word/2010/wordprocessingInk" xmlns:wne="http://schemas.microsoft.com/office/word/2006/wordml" xmlns:wps="http://schemas.microsoft.com/office/word/2010/wordprocessingShape" mc:Ignorable="w14 w15 w16se w16cid w16 w16cex w16sdtdh w16sdtfl w16du wp14">
-  <w:comment w:id="4" w:author="Johanna Boberg" w:date="2025-08-04T15:21:00Z" w:initials="JB">
-    <w:p>
-      <w:pPr>
-        <w:pStyle w:val="CommentText"/>
-      </w:pPr>
-      <w:r>
-        <w:rPr>
-          <w:rStyle w:val="CommentReference"/>
-        </w:rPr>
-        <w:annotationRef/>
-      </w:r>
-      <w:r>
-        <w:t>Det skulle vara bra om det gick att ordna så att svarsalternativet ’a’ är förvald (och låst för editering) för denna fråga när man göra bedömningen för dessa listade ”pathways”.</w:t>
-      </w:r>
-    </w:p>
-  </w:comment>
-</w:comments>
-</file>
-
-<file path=word/commentsExtended.xml><?xml version="1.0" encoding="utf-8"?>
-<w15:commentsEx xmlns:wpc="http://schemas.microsoft.com/office/word/2010/wordprocessingCanvas" xmlns:cx="http://schemas.microsoft.com/office/drawing/2014/chartex" xmlns:cx1="http://schemas.microsoft.com/office/drawing/2015/9/8/chartex" xmlns:cx2="http://schemas.microsoft.com/office/drawing/2015/10/21/chartex" xmlns:cx3="http://schemas.microsoft.com/office/drawing/2016/5/9/chartex" xmlns:cx4="http://schemas.microsoft.com/office/drawing/2016/5/10/chartex" xmlns:cx5="http://schemas.microsoft.com/office/drawing/2016/5/11/chartex" xmlns:cx6="http://schemas.microsoft.com/office/drawing/2016/5/12/chartex" xmlns:cx7="http://schemas.microsoft.com/office/drawing/2016/5/13/chartex" xmlns:cx8="http://schemas.microsoft.com/office/drawing/2016/5/14/chartex" xmlns:mc="http://schemas.openxmlformats.org/markup-compatibility/2006" xmlns:aink="http://schemas.microsoft.com/office/drawing/2016/ink" xmlns:am3d="http://schemas.microsoft.com/office/drawing/2017/model3d" xmlns:o="urn:schemas-microsoft-com:office:office" xmlns:oel="http://schemas.microsoft.com/office/2019/extlst" xmlns:r="http://schemas.openxmlformats.org/officeDocument/2006/relationships" xmlns:m="http://schemas.openxmlformats.org/officeDocument/2006/math" xmlns:v="urn:schemas-microsoft-com:vml" xmlns:wp14="http://schemas.microsoft.com/office/word/2010/wordprocessingDrawing" xmlns:wp="http://schemas.openxmlformats.org/drawingml/2006/wordprocessingDrawing" xmlns:w10="urn:schemas-microsoft-com:office:word" xmlns:w="http://schemas.openxmlformats.org/wordprocessingml/2006/main" xmlns:w14="http://schemas.microsoft.com/office/word/2010/wordml" xmlns:w15="http://schemas.microsoft.com/office/word/2012/wordml" xmlns:w16cex="http://schemas.microsoft.com/office/word/2018/wordml/cex" xmlns:w16cid="http://schemas.microsoft.com/office/word/2016/wordml/cid" xmlns:w16="http://schemas.microsoft.com/office/word/2018/wordml" xmlns:w16du="http://schemas.microsoft.com/office/word/2023/wordml/word16du" xmlns:w16sdtdh="http://schemas.microsoft.com/office/word/2020/wordml/sdtdatahash" xmlns:w16sdtfl="http://schemas.microsoft.com/office/word/2024/wordml/sdtformatlock" xmlns:w16se="http://schemas.microsoft.com/office/word/2015/wordml/symex" xmlns:wpg="http://schemas.microsoft.com/office/word/2010/wordprocessingGroup" xmlns:wpi="http://schemas.microsoft.com/office/word/2010/wordprocessingInk" xmlns:wne="http://schemas.microsoft.com/office/word/2006/wordml" xmlns:wps="http://schemas.microsoft.com/office/word/2010/wordprocessingShape" mc:Ignorable="w14 w15 w16se w16cid w16 w16cex w16sdtdh w16sdtfl w16du wp14">
-  <w15:commentEx w15:paraId="081D7832" w15:done="0"/>
-</w15:commentsEx>
-</file>
-
-<file path=word/commentsExtensible.xml><?xml version="1.0" encoding="utf-8"?>
-<w16cex:commentsExtensible xmlns:wpc="http://schemas.microsoft.com/office/word/2010/wordprocessingCanvas" xmlns:cx="http://schemas.microsoft.com/office/drawing/2014/chartex" xmlns:cx1="http://schemas.microsoft.com/office/drawing/2015/9/8/chartex" xmlns:cx2="http://schemas.microsoft.com/office/drawing/2015/10/21/chartex" xmlns:cx3="http://schemas.microsoft.com/office/drawing/2016/5/9/chartex" xmlns:cx4="http://schemas.microsoft.com/office/drawing/2016/5/10/chartex" xmlns:cx5="http://schemas.microsoft.com/office/drawing/2016/5/11/chartex" xmlns:cx6="http://schemas.microsoft.com/office/drawing/2016/5/12/chartex" xmlns:cx7="http://schemas.microsoft.com/office/drawing/2016/5/13/chartex" xmlns:cx8="http://schemas.microsoft.com/office/drawing/2016/5/14/chartex" xmlns:cr="http://schemas.microsoft.com/office/comments/2020/reactions" xmlns:mc="http://schemas.openxmlformats.org/markup-compatibility/2006" xmlns:aink="http://schemas.microsoft.com/office/drawing/2016/ink" xmlns:am3d="http://schemas.microsoft.com/office/drawing/2017/model3d" xmlns:o="urn:schemas-microsoft-com:office:office" xmlns:oel="http://schemas.microsoft.com/office/2019/extlst" xmlns:r="http://schemas.openxmlformats.org/officeDocument/2006/relationships" xmlns:m="http://schemas.openxmlformats.org/officeDocument/2006/math" xmlns:v="urn:schemas-microsoft-com:vml" xmlns:wp14="http://schemas.microsoft.com/office/word/2010/wordprocessingDrawing" xmlns:wp="http://schemas.openxmlformats.org/drawingml/2006/wordprocessingDrawing" xmlns:w10="urn:schemas-microsoft-com:office:word" xmlns:w="http://schemas.openxmlformats.org/wordprocessingml/2006/main" xmlns:w14="http://schemas.microsoft.com/office/word/2010/wordml" xmlns:w15="http://schemas.microsoft.com/office/word/2012/wordml" xmlns:w16cex="http://schemas.microsoft.com/office/word/2018/wordml/cex" xmlns:w16cid="http://schemas.microsoft.com/office/word/2016/wordml/cid" xmlns:w16="http://schemas.microsoft.com/office/word/2018/wordml" xmlns:w16du="http://schemas.microsoft.com/office/word/2023/wordml/word16du" xmlns:w16sdtdh="http://schemas.microsoft.com/office/word/2020/wordml/sdtdatahash" xmlns:w16sdtfl="http://schemas.microsoft.com/office/word/2024/wordml/sdtformatlock" xmlns:w16se="http://schemas.microsoft.com/office/word/2015/wordml/symex" xmlns:wpg="http://schemas.microsoft.com/office/word/2010/wordprocessingGroup" xmlns:wpi="http://schemas.microsoft.com/office/word/2010/wordprocessingInk" xmlns:wne="http://schemas.microsoft.com/office/word/2006/wordml" xmlns:wps="http://schemas.microsoft.com/office/word/2010/wordprocessingShape" mc:Ignorable="w14 w15 w16se w16cid w16 w16cex w16sdtdh w16sdtfl cr w16du wp14">
-  <w16cex:commentExtensible w16cex:durableId="78EBE8AA" w16cex:dateUtc="2025-08-04T13:21:00Z"/>
-</w16cex:commentsExtensible>
-</file>
-
-<file path=word/commentsIds.xml><?xml version="1.0" encoding="utf-8"?>
-<w16cid:commentsIds xmlns:wpc="http://schemas.microsoft.com/office/word/2010/wordprocessingCanvas" xmlns:cx="http://schemas.microsoft.com/office/drawing/2014/chartex" xmlns:cx1="http://schemas.microsoft.com/office/drawing/2015/9/8/chartex" xmlns:cx2="http://schemas.microsoft.com/office/drawing/2015/10/21/chartex" xmlns:cx3="http://schemas.microsoft.com/office/drawing/2016/5/9/chartex" xmlns:cx4="http://schemas.microsoft.com/office/drawing/2016/5/10/chartex" xmlns:cx5="http://schemas.microsoft.com/office/drawing/2016/5/11/chartex" xmlns:cx6="http://schemas.microsoft.com/office/drawing/2016/5/12/chartex" xmlns:cx7="http://schemas.microsoft.com/office/drawing/2016/5/13/chartex" xmlns:cx8="http://schemas.microsoft.com/office/drawing/2016/5/14/chartex" xmlns:mc="http://schemas.openxmlformats.org/markup-compatibility/2006" xmlns:aink="http://schemas.microsoft.com/office/drawing/2016/ink" xmlns:am3d="http://schemas.microsoft.com/office/drawing/2017/model3d" xmlns:o="urn:schemas-microsoft-com:office:office" xmlns:oel="http://schemas.microsoft.com/office/2019/extlst" xmlns:r="http://schemas.openxmlformats.org/officeDocument/2006/relationships" xmlns:m="http://schemas.openxmlformats.org/officeDocument/2006/math" xmlns:v="urn:schemas-microsoft-com:vml" xmlns:wp14="http://schemas.microsoft.com/office/word/2010/wordprocessingDrawing" xmlns:wp="http://schemas.openxmlformats.org/drawingml/2006/wordprocessingDrawing" xmlns:w10="urn:schemas-microsoft-com:office:word" xmlns:w="http://schemas.openxmlformats.org/wordprocessingml/2006/main" xmlns:w14="http://schemas.microsoft.com/office/word/2010/wordml" xmlns:w15="http://schemas.microsoft.com/office/word/2012/wordml" xmlns:w16cex="http://schemas.microsoft.com/office/word/2018/wordml/cex" xmlns:w16cid="http://schemas.microsoft.com/office/word/2016/wordml/cid" xmlns:w16="http://schemas.microsoft.com/office/word/2018/wordml" xmlns:w16du="http://schemas.microsoft.com/office/word/2023/wordml/word16du" xmlns:w16sdtdh="http://schemas.microsoft.com/office/word/2020/wordml/sdtdatahash" xmlns:w16sdtfl="http://schemas.microsoft.com/office/word/2024/wordml/sdtformatlock" xmlns:w16se="http://schemas.microsoft.com/office/word/2015/wordml/symex" xmlns:wpg="http://schemas.microsoft.com/office/word/2010/wordprocessingGroup" xmlns:wpi="http://schemas.microsoft.com/office/word/2010/wordprocessingInk" xmlns:wne="http://schemas.microsoft.com/office/word/2006/wordml" xmlns:wps="http://schemas.microsoft.com/office/word/2010/wordprocessingShape" mc:Ignorable="w14 w15 w16se w16cid w16 w16cex w16sdtdh w16sdtfl w16du wp14">
-  <w16cid:commentId w16cid:paraId="081D7832" w16cid:durableId="78EBE8AA"/>
-</w16cid:commentsIds>
 </file>
 
 <file path=word/numbering.xml><?xml version="1.0" encoding="utf-8"?>
@@ -16116,14 +15333,6 @@
     <w:abstractNumId w:val="39"/>
   </w:num>
 </w:numbering>
-</file>
-
-<file path=word/people.xml><?xml version="1.0" encoding="utf-8"?>
-<w15:people xmlns:wpc="http://schemas.microsoft.com/office/word/2010/wordprocessingCanvas" xmlns:cx="http://schemas.microsoft.com/office/drawing/2014/chartex" xmlns:cx1="http://schemas.microsoft.com/office/drawing/2015/9/8/chartex" xmlns:cx2="http://schemas.microsoft.com/office/drawing/2015/10/21/chartex" xmlns:cx3="http://schemas.microsoft.com/office/drawing/2016/5/9/chartex" xmlns:cx4="http://schemas.microsoft.com/office/drawing/2016/5/10/chartex" xmlns:cx5="http://schemas.microsoft.com/office/drawing/2016/5/11/chartex" xmlns:cx6="http://schemas.microsoft.com/office/drawing/2016/5/12/chartex" xmlns:cx7="http://schemas.microsoft.com/office/drawing/2016/5/13/chartex" xmlns:cx8="http://schemas.microsoft.com/office/drawing/2016/5/14/chartex" xmlns:mc="http://schemas.openxmlformats.org/markup-compatibility/2006" xmlns:aink="http://schemas.microsoft.com/office/drawing/2016/ink" xmlns:am3d="http://schemas.microsoft.com/office/drawing/2017/model3d" xmlns:o="urn:schemas-microsoft-com:office:office" xmlns:oel="http://schemas.microsoft.com/office/2019/extlst" xmlns:r="http://schemas.openxmlformats.org/officeDocument/2006/relationships" xmlns:m="http://schemas.openxmlformats.org/officeDocument/2006/math" xmlns:v="urn:schemas-microsoft-com:vml" xmlns:wp14="http://schemas.microsoft.com/office/word/2010/wordprocessingDrawing" xmlns:wp="http://schemas.openxmlformats.org/drawingml/2006/wordprocessingDrawing" xmlns:w10="urn:schemas-microsoft-com:office:word" xmlns:w="http://schemas.openxmlformats.org/wordprocessingml/2006/main" xmlns:w14="http://schemas.microsoft.com/office/word/2010/wordml" xmlns:w15="http://schemas.microsoft.com/office/word/2012/wordml" xmlns:w16cex="http://schemas.microsoft.com/office/word/2018/wordml/cex" xmlns:w16cid="http://schemas.microsoft.com/office/word/2016/wordml/cid" xmlns:w16="http://schemas.microsoft.com/office/word/2018/wordml" xmlns:w16du="http://schemas.microsoft.com/office/word/2023/wordml/word16du" xmlns:w16sdtdh="http://schemas.microsoft.com/office/word/2020/wordml/sdtdatahash" xmlns:w16sdtfl="http://schemas.microsoft.com/office/word/2024/wordml/sdtformatlock" xmlns:w16se="http://schemas.microsoft.com/office/word/2015/wordml/symex" xmlns:wpg="http://schemas.microsoft.com/office/word/2010/wordprocessingGroup" xmlns:wpi="http://schemas.microsoft.com/office/word/2010/wordprocessingInk" xmlns:wne="http://schemas.microsoft.com/office/word/2006/wordml" xmlns:wps="http://schemas.microsoft.com/office/word/2010/wordprocessingShape" mc:Ignorable="w14 w15 w16se w16cid w16 w16cex w16sdtdh w16sdtfl w16du wp14">
-  <w15:person w15:author="Johanna Boberg">
-    <w15:presenceInfo w15:providerId="AD" w15:userId="S::Johanna.Boberg@slu.se::c4a465e9-8ccf-40a2-9ddf-ca9afff82236"/>
-  </w15:person>
-</w15:people>
 </file>
 
 <file path=word/styles.xml><?xml version="1.0" encoding="utf-8"?>
@@ -16733,7 +15942,6 @@
   <w:style w:type="character" w:default="1" w:styleId="DefaultParagraphFont">
     <w:name w:val="Default Paragraph Font"/>
     <w:uiPriority w:val="1"/>
-    <w:semiHidden/>
     <w:unhideWhenUsed/>
   </w:style>
   <w:style w:type="table" w:default="1" w:styleId="TableNormal">

</xml_diff>